<commit_message>
Deploy evgenyilichev/portfolio to github.com/evgenyilichev/portfolio.git:gh-pages
</commit_message>
<xml_diff>
--- a/files/Внеурочное мероприятие - 5 класс.docx
+++ b/files/Внеурочное мероприятие - 5 класс.docx
@@ -5,21 +5,168 @@
     <w:p>
       <w:pPr>
         <w:ind w:firstLine="709"/>
-        <w:jc w:val="center"/>
-        <w:rPr>
-          <w:b/>
-          <w:sz w:val="28"/>
-          <w:szCs w:val="28"/>
-        </w:rPr>
-      </w:pPr>
-      <w:r>
-        <w:rPr>
-          <w:b/>
-          <w:sz w:val="28"/>
-          <w:szCs w:val="28"/>
-        </w:rPr>
-        <w:t xml:space="preserve">Сведения об авторе: </w:t>
-      </w:r>
+        <w:jc w:val="both"/>
+        <w:rPr>
+          <w:sz w:val="28"/>
+          <w:szCs w:val="28"/>
+        </w:rPr>
+      </w:pPr>
+      <w:r>
+        <w:rPr>
+          <w:b/>
+          <w:sz w:val="28"/>
+          <w:szCs w:val="28"/>
+        </w:rPr>
+        <w:t>Аннотация:</w:t>
+      </w:r>
+      <w:r>
+        <w:rPr>
+          <w:sz w:val="28"/>
+          <w:szCs w:val="28"/>
+        </w:rPr>
+        <w:t xml:space="preserve"> Мероприятие в форме музыкальной гостиной составлено в соответствии с возрастными особенностями </w:t>
+      </w:r>
+      <w:proofErr w:type="gramStart"/>
+      <w:r>
+        <w:rPr>
+          <w:sz w:val="28"/>
+          <w:szCs w:val="28"/>
+        </w:rPr>
+        <w:t>обучающихся</w:t>
+      </w:r>
+      <w:proofErr w:type="gramEnd"/>
+      <w:r>
+        <w:rPr>
+          <w:sz w:val="28"/>
+          <w:szCs w:val="28"/>
+        </w:rPr>
+        <w:t>. В нём автор рассматривает творчество композитора В.</w:t>
+      </w:r>
+      <w:r>
+        <w:rPr>
+          <w:sz w:val="28"/>
+          <w:szCs w:val="28"/>
+        </w:rPr>
+        <w:t xml:space="preserve"> </w:t>
+      </w:r>
+      <w:proofErr w:type="spellStart"/>
+      <w:r>
+        <w:rPr>
+          <w:sz w:val="28"/>
+          <w:szCs w:val="28"/>
+        </w:rPr>
+        <w:t>Шаинского</w:t>
+      </w:r>
+      <w:proofErr w:type="spellEnd"/>
+      <w:r>
+        <w:rPr>
+          <w:sz w:val="28"/>
+          <w:szCs w:val="28"/>
+        </w:rPr>
+        <w:t xml:space="preserve">, делая, акцент на детскую песню, музыку в мультипликации. Предлагает обобщить его жизненный и творческий путь из смонтированного видеофильма о композиторе, с обязательными рассуждениями и выводами ребят. </w:t>
+      </w:r>
+      <w:r>
+        <w:rPr>
+          <w:sz w:val="28"/>
+          <w:szCs w:val="28"/>
+        </w:rPr>
+        <w:t xml:space="preserve">Фильм разделен на 3 части (по 2,5 </w:t>
+      </w:r>
+      <w:r>
+        <w:rPr>
+          <w:sz w:val="28"/>
+          <w:szCs w:val="28"/>
+        </w:rPr>
+        <w:t>минуты каждая), и предложен ребятам между раз</w:t>
+      </w:r>
+      <w:r>
+        <w:rPr>
+          <w:sz w:val="28"/>
+          <w:szCs w:val="28"/>
+        </w:rPr>
+        <w:t>ными видами деятельности. В</w:t>
+      </w:r>
+      <w:r>
+        <w:rPr>
+          <w:sz w:val="28"/>
+          <w:szCs w:val="28"/>
+        </w:rPr>
+        <w:t xml:space="preserve"> мероприятии присутс</w:t>
+      </w:r>
+      <w:r>
+        <w:rPr>
+          <w:sz w:val="28"/>
+          <w:szCs w:val="28"/>
+        </w:rPr>
+        <w:t xml:space="preserve">твует вокально-хоровая работа с </w:t>
+      </w:r>
+      <w:proofErr w:type="gramStart"/>
+      <w:r>
+        <w:rPr>
+          <w:sz w:val="28"/>
+          <w:szCs w:val="28"/>
+        </w:rPr>
+        <w:t>обучающимися</w:t>
+      </w:r>
+      <w:proofErr w:type="gramEnd"/>
+      <w:r>
+        <w:rPr>
+          <w:sz w:val="28"/>
+          <w:szCs w:val="28"/>
+        </w:rPr>
+        <w:t xml:space="preserve">. </w:t>
+      </w:r>
+    </w:p>
+    <w:p>
+      <w:pPr>
+        <w:ind w:firstLine="709"/>
+        <w:jc w:val="both"/>
+        <w:rPr>
+          <w:sz w:val="28"/>
+          <w:szCs w:val="28"/>
+        </w:rPr>
+      </w:pPr>
+      <w:r>
+        <w:rPr>
+          <w:sz w:val="28"/>
+          <w:szCs w:val="28"/>
+        </w:rPr>
+        <w:t xml:space="preserve">Материал будет полезен учителям </w:t>
+      </w:r>
+      <w:r>
+        <w:rPr>
+          <w:sz w:val="28"/>
+          <w:szCs w:val="28"/>
+        </w:rPr>
+        <w:t xml:space="preserve">музыки, </w:t>
+      </w:r>
+      <w:r>
+        <w:rPr>
+          <w:sz w:val="28"/>
+          <w:szCs w:val="28"/>
+        </w:rPr>
+        <w:t>образовательной области "Искусство", педагогам дополнительного образования.</w:t>
+      </w:r>
+    </w:p>
+    <w:p>
+      <w:pPr>
+        <w:ind w:firstLine="709"/>
+        <w:jc w:val="both"/>
+        <w:rPr>
+          <w:sz w:val="28"/>
+          <w:szCs w:val="28"/>
+        </w:rPr>
+      </w:pPr>
+    </w:p>
+    <w:p>
+      <w:pPr>
+        <w:ind w:firstLine="709"/>
+        <w:jc w:val="both"/>
+        <w:rPr>
+          <w:sz w:val="28"/>
+          <w:szCs w:val="28"/>
+        </w:rPr>
+      </w:pPr>
     </w:p>
     <w:p>
       <w:pPr>
@@ -35,42 +182,31 @@
     <w:p>
       <w:pPr>
         <w:ind w:firstLine="709"/>
-        <w:jc w:val="both"/>
-        <w:rPr>
-          <w:sz w:val="28"/>
-          <w:szCs w:val="28"/>
-        </w:rPr>
-      </w:pPr>
-      <w:r>
-        <w:rPr>
-          <w:sz w:val="28"/>
-          <w:szCs w:val="28"/>
-        </w:rPr>
-        <w:t>Ильичев Евгений Михайлович – учитель музыки высшей квалификационной категории МБОУ «Лицей № 35 – образовательный центр «Галактика» Приволжского района г. Казани, республики Татарстан.</w:t>
-      </w:r>
+        <w:jc w:val="center"/>
+        <w:rPr>
+          <w:b/>
+          <w:sz w:val="28"/>
+          <w:szCs w:val="28"/>
+        </w:rPr>
+      </w:pPr>
     </w:p>
     <w:p>
       <w:pPr>
         <w:ind w:firstLine="709"/>
-        <w:jc w:val="both"/>
-        <w:rPr>
-          <w:sz w:val="28"/>
-          <w:szCs w:val="28"/>
-        </w:rPr>
-      </w:pPr>
-      <w:r>
-        <w:rPr>
-          <w:sz w:val="28"/>
-          <w:szCs w:val="28"/>
-        </w:rPr>
-        <w:t xml:space="preserve">Победитель конкурса лучших учителей Российской Федерации в рамках Приоритетного национального проекта «Образование» 2009, 2013 годов. </w:t>
-      </w:r>
+        <w:jc w:val="center"/>
+        <w:rPr>
+          <w:b/>
+          <w:sz w:val="28"/>
+          <w:szCs w:val="28"/>
+        </w:rPr>
+      </w:pPr>
     </w:p>
     <w:p>
       <w:pPr>
         <w:ind w:firstLine="709"/>
-        <w:jc w:val="both"/>
-        <w:rPr>
+        <w:jc w:val="center"/>
+        <w:rPr>
+          <w:b/>
           <w:sz w:val="28"/>
           <w:szCs w:val="28"/>
         </w:rPr>
@@ -79,430 +215,312 @@
     <w:p>
       <w:pPr>
         <w:ind w:firstLine="709"/>
-        <w:jc w:val="both"/>
-        <w:rPr>
-          <w:sz w:val="28"/>
-          <w:szCs w:val="28"/>
-        </w:rPr>
-      </w:pPr>
-      <w:r>
-        <w:rPr>
-          <w:b/>
-          <w:sz w:val="28"/>
-          <w:szCs w:val="28"/>
-        </w:rPr>
-        <w:t>Аннотация:</w:t>
-      </w:r>
-      <w:r>
-        <w:rPr>
-          <w:sz w:val="28"/>
-          <w:szCs w:val="28"/>
-        </w:rPr>
-        <w:t xml:space="preserve"> Мероприятие в форме музыкальной гостиной составлено в соответствии с возрастными особенностями </w:t>
-      </w:r>
-      <w:proofErr w:type="gramStart"/>
-      <w:r>
-        <w:rPr>
-          <w:sz w:val="28"/>
-          <w:szCs w:val="28"/>
-        </w:rPr>
-        <w:t>обучающихся</w:t>
-      </w:r>
-      <w:proofErr w:type="gramEnd"/>
-      <w:r>
-        <w:rPr>
-          <w:sz w:val="28"/>
-          <w:szCs w:val="28"/>
-        </w:rPr>
-        <w:t>. В нём автор рассматривает творчество композитора В.</w:t>
-      </w:r>
-      <w:r>
-        <w:rPr>
-          <w:sz w:val="28"/>
-          <w:szCs w:val="28"/>
-        </w:rPr>
-        <w:t xml:space="preserve"> </w:t>
-      </w:r>
-      <w:proofErr w:type="spellStart"/>
-      <w:r>
-        <w:rPr>
-          <w:sz w:val="28"/>
-          <w:szCs w:val="28"/>
-        </w:rPr>
-        <w:t>Шаинского</w:t>
-      </w:r>
-      <w:proofErr w:type="spellEnd"/>
-      <w:r>
-        <w:rPr>
-          <w:sz w:val="28"/>
-          <w:szCs w:val="28"/>
-        </w:rPr>
-        <w:t xml:space="preserve">, делая, акцент на детскую песню, музыку в мультипликации. Предлагает обобщить его жизненный и творческий путь из смонтированного видеофильма о композиторе, с обязательными рассуждениями и выводами ребят. </w:t>
-      </w:r>
-      <w:r>
-        <w:rPr>
-          <w:sz w:val="28"/>
-          <w:szCs w:val="28"/>
-        </w:rPr>
-        <w:t xml:space="preserve">Фильм разделен на 3 части (по 2,5 </w:t>
-      </w:r>
-      <w:r>
-        <w:rPr>
-          <w:sz w:val="28"/>
-          <w:szCs w:val="28"/>
-        </w:rPr>
-        <w:t>минуты каждая), и предложен ребятам между раз</w:t>
-      </w:r>
-      <w:r>
-        <w:rPr>
-          <w:sz w:val="28"/>
-          <w:szCs w:val="28"/>
-        </w:rPr>
-        <w:t>ными видами деятельности. В</w:t>
-      </w:r>
-      <w:r>
-        <w:rPr>
-          <w:sz w:val="28"/>
-          <w:szCs w:val="28"/>
-        </w:rPr>
-        <w:t xml:space="preserve"> мероприяти</w:t>
-      </w:r>
+        <w:jc w:val="center"/>
+        <w:rPr>
+          <w:b/>
+          <w:sz w:val="28"/>
+          <w:szCs w:val="28"/>
+        </w:rPr>
+      </w:pPr>
+    </w:p>
+    <w:p>
+      <w:pPr>
+        <w:ind w:firstLine="709"/>
+        <w:jc w:val="center"/>
+        <w:rPr>
+          <w:b/>
+          <w:sz w:val="28"/>
+          <w:szCs w:val="28"/>
+        </w:rPr>
+      </w:pPr>
+    </w:p>
+    <w:p>
+      <w:pPr>
+        <w:ind w:firstLine="709"/>
+        <w:jc w:val="center"/>
+        <w:rPr>
+          <w:b/>
+          <w:sz w:val="28"/>
+          <w:szCs w:val="28"/>
+        </w:rPr>
+      </w:pPr>
+    </w:p>
+    <w:p>
+      <w:pPr>
+        <w:ind w:firstLine="709"/>
+        <w:jc w:val="center"/>
+        <w:rPr>
+          <w:b/>
+          <w:sz w:val="28"/>
+          <w:szCs w:val="28"/>
+        </w:rPr>
+      </w:pPr>
+    </w:p>
+    <w:p>
+      <w:pPr>
+        <w:ind w:firstLine="709"/>
+        <w:jc w:val="center"/>
+        <w:rPr>
+          <w:b/>
+          <w:sz w:val="28"/>
+          <w:szCs w:val="28"/>
+        </w:rPr>
+      </w:pPr>
+    </w:p>
+    <w:p>
+      <w:pPr>
+        <w:ind w:firstLine="709"/>
+        <w:jc w:val="center"/>
+        <w:rPr>
+          <w:b/>
+          <w:sz w:val="28"/>
+          <w:szCs w:val="28"/>
+        </w:rPr>
+      </w:pPr>
+    </w:p>
+    <w:p>
+      <w:pPr>
+        <w:ind w:firstLine="709"/>
+        <w:jc w:val="center"/>
+        <w:rPr>
+          <w:b/>
+          <w:sz w:val="28"/>
+          <w:szCs w:val="28"/>
+        </w:rPr>
+      </w:pPr>
+    </w:p>
+    <w:p>
+      <w:pPr>
+        <w:ind w:firstLine="709"/>
+        <w:jc w:val="center"/>
+        <w:rPr>
+          <w:b/>
+          <w:sz w:val="28"/>
+          <w:szCs w:val="28"/>
+        </w:rPr>
+      </w:pPr>
+    </w:p>
+    <w:p>
+      <w:pPr>
+        <w:ind w:firstLine="709"/>
+        <w:jc w:val="center"/>
+        <w:rPr>
+          <w:b/>
+          <w:sz w:val="28"/>
+          <w:szCs w:val="28"/>
+        </w:rPr>
+      </w:pPr>
+    </w:p>
+    <w:p>
+      <w:pPr>
+        <w:ind w:firstLine="709"/>
+        <w:jc w:val="center"/>
+        <w:rPr>
+          <w:b/>
+          <w:sz w:val="28"/>
+          <w:szCs w:val="28"/>
+        </w:rPr>
+      </w:pPr>
+    </w:p>
+    <w:p>
+      <w:pPr>
+        <w:ind w:firstLine="709"/>
+        <w:jc w:val="center"/>
+        <w:rPr>
+          <w:b/>
+          <w:sz w:val="28"/>
+          <w:szCs w:val="28"/>
+        </w:rPr>
+      </w:pPr>
+    </w:p>
+    <w:p>
+      <w:pPr>
+        <w:ind w:firstLine="709"/>
+        <w:jc w:val="center"/>
+        <w:rPr>
+          <w:b/>
+          <w:sz w:val="28"/>
+          <w:szCs w:val="28"/>
+        </w:rPr>
+      </w:pPr>
+    </w:p>
+    <w:p>
+      <w:pPr>
+        <w:ind w:firstLine="709"/>
+        <w:jc w:val="center"/>
+        <w:rPr>
+          <w:b/>
+          <w:sz w:val="28"/>
+          <w:szCs w:val="28"/>
+        </w:rPr>
+      </w:pPr>
+    </w:p>
+    <w:p>
+      <w:pPr>
+        <w:ind w:firstLine="709"/>
+        <w:jc w:val="center"/>
+        <w:rPr>
+          <w:b/>
+          <w:sz w:val="28"/>
+          <w:szCs w:val="28"/>
+        </w:rPr>
+      </w:pPr>
+    </w:p>
+    <w:p>
+      <w:pPr>
+        <w:ind w:firstLine="709"/>
+        <w:jc w:val="center"/>
+        <w:rPr>
+          <w:b/>
+          <w:sz w:val="28"/>
+          <w:szCs w:val="28"/>
+        </w:rPr>
+      </w:pPr>
+    </w:p>
+    <w:p>
+      <w:pPr>
+        <w:ind w:firstLine="709"/>
+        <w:jc w:val="center"/>
+        <w:rPr>
+          <w:b/>
+          <w:sz w:val="28"/>
+          <w:szCs w:val="28"/>
+        </w:rPr>
+      </w:pPr>
+    </w:p>
+    <w:p>
+      <w:pPr>
+        <w:ind w:firstLine="709"/>
+        <w:jc w:val="center"/>
+        <w:rPr>
+          <w:b/>
+          <w:sz w:val="28"/>
+          <w:szCs w:val="28"/>
+        </w:rPr>
+      </w:pPr>
+    </w:p>
+    <w:p>
+      <w:pPr>
+        <w:ind w:firstLine="709"/>
+        <w:jc w:val="center"/>
+        <w:rPr>
+          <w:b/>
+          <w:sz w:val="28"/>
+          <w:szCs w:val="28"/>
+        </w:rPr>
+      </w:pPr>
+    </w:p>
+    <w:p>
+      <w:pPr>
+        <w:ind w:firstLine="709"/>
+        <w:jc w:val="center"/>
+        <w:rPr>
+          <w:b/>
+          <w:sz w:val="28"/>
+          <w:szCs w:val="28"/>
+        </w:rPr>
+      </w:pPr>
+    </w:p>
+    <w:p>
+      <w:pPr>
+        <w:ind w:firstLine="709"/>
+        <w:jc w:val="center"/>
+        <w:rPr>
+          <w:b/>
+          <w:sz w:val="28"/>
+          <w:szCs w:val="28"/>
+        </w:rPr>
+      </w:pPr>
+    </w:p>
+    <w:p>
+      <w:pPr>
+        <w:ind w:firstLine="709"/>
+        <w:jc w:val="center"/>
+        <w:rPr>
+          <w:b/>
+          <w:sz w:val="28"/>
+          <w:szCs w:val="28"/>
+        </w:rPr>
+      </w:pPr>
+    </w:p>
+    <w:p>
+      <w:pPr>
+        <w:ind w:firstLine="709"/>
+        <w:jc w:val="center"/>
+        <w:rPr>
+          <w:b/>
+          <w:sz w:val="28"/>
+          <w:szCs w:val="28"/>
+        </w:rPr>
+      </w:pPr>
+    </w:p>
+    <w:p>
+      <w:pPr>
+        <w:ind w:firstLine="709"/>
+        <w:jc w:val="center"/>
+        <w:rPr>
+          <w:b/>
+          <w:sz w:val="28"/>
+          <w:szCs w:val="28"/>
+        </w:rPr>
+      </w:pPr>
+    </w:p>
+    <w:p>
+      <w:pPr>
+        <w:ind w:firstLine="709"/>
+        <w:jc w:val="center"/>
+        <w:rPr>
+          <w:b/>
+          <w:sz w:val="28"/>
+          <w:szCs w:val="28"/>
+        </w:rPr>
+      </w:pPr>
+    </w:p>
+    <w:p>
+      <w:pPr>
+        <w:ind w:firstLine="709"/>
+        <w:jc w:val="center"/>
+        <w:rPr>
+          <w:b/>
+          <w:sz w:val="28"/>
+          <w:szCs w:val="28"/>
+        </w:rPr>
+      </w:pPr>
+    </w:p>
+    <w:p>
+      <w:pPr>
+        <w:ind w:firstLine="709"/>
+        <w:jc w:val="center"/>
+        <w:rPr>
+          <w:b/>
+          <w:sz w:val="28"/>
+          <w:szCs w:val="28"/>
+        </w:rPr>
+      </w:pPr>
+    </w:p>
+    <w:p>
+      <w:pPr>
+        <w:ind w:firstLine="709"/>
+        <w:jc w:val="center"/>
+        <w:rPr>
+          <w:b/>
+          <w:sz w:val="28"/>
+          <w:szCs w:val="28"/>
+        </w:rPr>
+      </w:pPr>
+    </w:p>
+    <w:p>
+      <w:pPr>
+        <w:ind w:firstLine="709"/>
+        <w:jc w:val="center"/>
+        <w:rPr>
+          <w:b/>
+          <w:sz w:val="28"/>
+          <w:szCs w:val="28"/>
+        </w:rPr>
+      </w:pPr>
       <w:bookmarkStart w:id="0" w:name="_GoBack"/>
       <w:bookmarkEnd w:id="0"/>
-      <w:r>
-        <w:rPr>
-          <w:sz w:val="28"/>
-          <w:szCs w:val="28"/>
-        </w:rPr>
-        <w:t>и присутс</w:t>
-      </w:r>
-      <w:r>
-        <w:rPr>
-          <w:sz w:val="28"/>
-          <w:szCs w:val="28"/>
-        </w:rPr>
-        <w:t xml:space="preserve">твует вокально-хоровая работа с </w:t>
-      </w:r>
-      <w:proofErr w:type="gramStart"/>
-      <w:r>
-        <w:rPr>
-          <w:sz w:val="28"/>
-          <w:szCs w:val="28"/>
-        </w:rPr>
-        <w:t>обучающимися</w:t>
-      </w:r>
-      <w:proofErr w:type="gramEnd"/>
-      <w:r>
-        <w:rPr>
-          <w:sz w:val="28"/>
-          <w:szCs w:val="28"/>
-        </w:rPr>
-        <w:t xml:space="preserve">. </w:t>
-      </w:r>
-    </w:p>
-    <w:p>
-      <w:pPr>
-        <w:ind w:firstLine="709"/>
-        <w:jc w:val="both"/>
-        <w:rPr>
-          <w:sz w:val="28"/>
-          <w:szCs w:val="28"/>
-        </w:rPr>
-      </w:pPr>
-      <w:r>
-        <w:rPr>
-          <w:sz w:val="28"/>
-          <w:szCs w:val="28"/>
-        </w:rPr>
-        <w:t xml:space="preserve">Материал будет полезен учителям </w:t>
-      </w:r>
-      <w:r>
-        <w:rPr>
-          <w:sz w:val="28"/>
-          <w:szCs w:val="28"/>
-        </w:rPr>
-        <w:t xml:space="preserve">музыки, </w:t>
-      </w:r>
-      <w:r>
-        <w:rPr>
-          <w:sz w:val="28"/>
-          <w:szCs w:val="28"/>
-        </w:rPr>
-        <w:t>образовательной области "Искусство", педагогам дополнительного образования.</w:t>
-      </w:r>
-    </w:p>
-    <w:p>
-      <w:pPr>
-        <w:ind w:firstLine="709"/>
-        <w:jc w:val="both"/>
-        <w:rPr>
-          <w:sz w:val="28"/>
-          <w:szCs w:val="28"/>
-        </w:rPr>
-      </w:pPr>
-    </w:p>
-    <w:p>
-      <w:pPr>
-        <w:ind w:firstLine="709"/>
-        <w:jc w:val="both"/>
-        <w:rPr>
-          <w:sz w:val="28"/>
-          <w:szCs w:val="28"/>
-        </w:rPr>
-      </w:pPr>
-    </w:p>
-    <w:p>
-      <w:pPr>
-        <w:ind w:firstLine="709"/>
-        <w:jc w:val="center"/>
-        <w:rPr>
-          <w:b/>
-          <w:sz w:val="28"/>
-          <w:szCs w:val="28"/>
-        </w:rPr>
-      </w:pPr>
-    </w:p>
-    <w:p>
-      <w:pPr>
-        <w:ind w:firstLine="709"/>
-        <w:jc w:val="center"/>
-        <w:rPr>
-          <w:b/>
-          <w:sz w:val="28"/>
-          <w:szCs w:val="28"/>
-        </w:rPr>
-      </w:pPr>
-    </w:p>
-    <w:p>
-      <w:pPr>
-        <w:ind w:firstLine="709"/>
-        <w:jc w:val="center"/>
-        <w:rPr>
-          <w:b/>
-          <w:sz w:val="28"/>
-          <w:szCs w:val="28"/>
-        </w:rPr>
-      </w:pPr>
-    </w:p>
-    <w:p>
-      <w:pPr>
-        <w:ind w:firstLine="709"/>
-        <w:jc w:val="center"/>
-        <w:rPr>
-          <w:b/>
-          <w:sz w:val="28"/>
-          <w:szCs w:val="28"/>
-        </w:rPr>
-      </w:pPr>
-    </w:p>
-    <w:p>
-      <w:pPr>
-        <w:ind w:firstLine="709"/>
-        <w:jc w:val="center"/>
-        <w:rPr>
-          <w:b/>
-          <w:sz w:val="28"/>
-          <w:szCs w:val="28"/>
-        </w:rPr>
-      </w:pPr>
-    </w:p>
-    <w:p>
-      <w:pPr>
-        <w:ind w:firstLine="709"/>
-        <w:jc w:val="center"/>
-        <w:rPr>
-          <w:b/>
-          <w:sz w:val="28"/>
-          <w:szCs w:val="28"/>
-        </w:rPr>
-      </w:pPr>
-    </w:p>
-    <w:p>
-      <w:pPr>
-        <w:ind w:firstLine="709"/>
-        <w:jc w:val="center"/>
-        <w:rPr>
-          <w:b/>
-          <w:sz w:val="28"/>
-          <w:szCs w:val="28"/>
-        </w:rPr>
-      </w:pPr>
-    </w:p>
-    <w:p>
-      <w:pPr>
-        <w:ind w:firstLine="709"/>
-        <w:jc w:val="center"/>
-        <w:rPr>
-          <w:b/>
-          <w:sz w:val="28"/>
-          <w:szCs w:val="28"/>
-        </w:rPr>
-      </w:pPr>
-    </w:p>
-    <w:p>
-      <w:pPr>
-        <w:ind w:firstLine="709"/>
-        <w:jc w:val="center"/>
-        <w:rPr>
-          <w:b/>
-          <w:sz w:val="28"/>
-          <w:szCs w:val="28"/>
-        </w:rPr>
-      </w:pPr>
-    </w:p>
-    <w:p>
-      <w:pPr>
-        <w:ind w:firstLine="709"/>
-        <w:jc w:val="center"/>
-        <w:rPr>
-          <w:b/>
-          <w:sz w:val="28"/>
-          <w:szCs w:val="28"/>
-        </w:rPr>
-      </w:pPr>
-    </w:p>
-    <w:p>
-      <w:pPr>
-        <w:ind w:firstLine="709"/>
-        <w:jc w:val="center"/>
-        <w:rPr>
-          <w:b/>
-          <w:sz w:val="28"/>
-          <w:szCs w:val="28"/>
-        </w:rPr>
-      </w:pPr>
-    </w:p>
-    <w:p>
-      <w:pPr>
-        <w:ind w:firstLine="709"/>
-        <w:jc w:val="center"/>
-        <w:rPr>
-          <w:b/>
-          <w:sz w:val="28"/>
-          <w:szCs w:val="28"/>
-        </w:rPr>
-      </w:pPr>
-    </w:p>
-    <w:p>
-      <w:pPr>
-        <w:ind w:firstLine="709"/>
-        <w:jc w:val="center"/>
-        <w:rPr>
-          <w:b/>
-          <w:sz w:val="28"/>
-          <w:szCs w:val="28"/>
-        </w:rPr>
-      </w:pPr>
-    </w:p>
-    <w:p>
-      <w:pPr>
-        <w:ind w:firstLine="709"/>
-        <w:jc w:val="center"/>
-        <w:rPr>
-          <w:b/>
-          <w:sz w:val="28"/>
-          <w:szCs w:val="28"/>
-        </w:rPr>
-      </w:pPr>
-    </w:p>
-    <w:p>
-      <w:pPr>
-        <w:ind w:firstLine="709"/>
-        <w:jc w:val="center"/>
-        <w:rPr>
-          <w:b/>
-          <w:sz w:val="28"/>
-          <w:szCs w:val="28"/>
-        </w:rPr>
-      </w:pPr>
-    </w:p>
-    <w:p>
-      <w:pPr>
-        <w:ind w:firstLine="709"/>
-        <w:jc w:val="center"/>
-        <w:rPr>
-          <w:b/>
-          <w:sz w:val="28"/>
-          <w:szCs w:val="28"/>
-        </w:rPr>
-      </w:pPr>
-    </w:p>
-    <w:p>
-      <w:pPr>
-        <w:ind w:firstLine="709"/>
-        <w:jc w:val="center"/>
-        <w:rPr>
-          <w:b/>
-          <w:sz w:val="28"/>
-          <w:szCs w:val="28"/>
-        </w:rPr>
-      </w:pPr>
-    </w:p>
-    <w:p>
-      <w:pPr>
-        <w:ind w:firstLine="709"/>
-        <w:jc w:val="center"/>
-        <w:rPr>
-          <w:b/>
-          <w:sz w:val="28"/>
-          <w:szCs w:val="28"/>
-        </w:rPr>
-      </w:pPr>
-    </w:p>
-    <w:p>
-      <w:pPr>
-        <w:ind w:firstLine="709"/>
-        <w:jc w:val="center"/>
-        <w:rPr>
-          <w:b/>
-          <w:sz w:val="28"/>
-          <w:szCs w:val="28"/>
-        </w:rPr>
-      </w:pPr>
-    </w:p>
-    <w:p>
-      <w:pPr>
-        <w:ind w:firstLine="709"/>
-        <w:jc w:val="center"/>
-        <w:rPr>
-          <w:b/>
-          <w:sz w:val="28"/>
-          <w:szCs w:val="28"/>
-        </w:rPr>
-      </w:pPr>
-    </w:p>
-    <w:p>
-      <w:pPr>
-        <w:ind w:firstLine="709"/>
-        <w:jc w:val="center"/>
-        <w:rPr>
-          <w:b/>
-          <w:sz w:val="28"/>
-          <w:szCs w:val="28"/>
-        </w:rPr>
-      </w:pPr>
-    </w:p>
-    <w:p>
-      <w:pPr>
-        <w:ind w:firstLine="709"/>
-        <w:jc w:val="center"/>
-        <w:rPr>
-          <w:b/>
-          <w:sz w:val="28"/>
-          <w:szCs w:val="28"/>
-        </w:rPr>
-      </w:pPr>
-    </w:p>
-    <w:p>
-      <w:pPr>
-        <w:ind w:firstLine="709"/>
-        <w:jc w:val="center"/>
-        <w:rPr>
-          <w:b/>
-          <w:sz w:val="28"/>
-          <w:szCs w:val="28"/>
-        </w:rPr>
-      </w:pPr>
       <w:r>
         <w:rPr>
           <w:b/>
@@ -5326,7 +5344,7 @@
             <w:sz w:val="28"/>
             <w:szCs w:val="28"/>
           </w:rPr>
-          <w:t>1</w:t>
+          <w:t>6</w:t>
         </w:r>
         <w:r>
           <w:rPr>

</xml_diff>